<commit_message>
revised figs and tables
</commit_message>
<xml_diff>
--- a/final submission/supporting information/S1_Table.docx
+++ b/final submission/supporting information/S1_Table.docx
@@ -20,7 +20,7 @@
           <w:lang w:val="en-US"/>
         </w:rPr>
       </w:pPr>
-      <w:bookmarkStart w:id="0" w:name="Full model: lme(I(log(chla)) ~ week*trop"/>
+      <w:bookmarkStart w:id="0" w:name="Full_model:_lme(I(log(chla))_~_week*trop"/>
       <w:bookmarkEnd w:id="0"/>
       <w:r>
         <w:rPr>
@@ -61,8 +61,6 @@
           <w:lang w:val="en-US"/>
         </w:rPr>
       </w:pPr>
-      <w:bookmarkStart w:id="1" w:name="_GoBack"/>
-      <w:bookmarkEnd w:id="1"/>
       <w:r>
         <w:rPr>
           <w:rFonts w:ascii="Times New Roman" w:hAnsi="Times New Roman" w:cs="Times New Roman"/>
@@ -91,113 +89,6 @@
         <w:autoSpaceDE w:val="0"/>
         <w:autoSpaceDN w:val="0"/>
         <w:adjustRightInd w:val="0"/>
-        <w:spacing w:before="38" w:line="249" w:lineRule="auto"/>
-        <w:ind w:left="39" w:right="132" w:firstLine="7"/>
-        <w:jc w:val="both"/>
-        <w:rPr>
-          <w:rFonts w:ascii="Times New Roman" w:hAnsi="Times New Roman" w:cs="Times New Roman"/>
-          <w:w w:val="110"/>
-          <w:sz w:val="20"/>
-          <w:szCs w:val="20"/>
-          <w:lang w:val="en-US"/>
-        </w:rPr>
-      </w:pPr>
-      <w:r>
-        <w:rPr>
-          <w:rFonts w:ascii="Times New Roman" w:hAnsi="Times New Roman" w:cs="Times New Roman"/>
-          <w:w w:val="110"/>
-          <w:sz w:val="20"/>
-          <w:szCs w:val="20"/>
-          <w:lang w:val="en-US"/>
-        </w:rPr>
-        <w:t>Chlorophyll concentration (</w:t>
-      </w:r>
-      <w:proofErr w:type="gramStart"/>
-      <w:r>
-        <w:rPr>
-          <w:rFonts w:ascii="Times New Roman" w:hAnsi="Times New Roman" w:cs="Times New Roman"/>
-          <w:w w:val="110"/>
-          <w:sz w:val="20"/>
-          <w:szCs w:val="20"/>
-          <w:lang w:val="en-US"/>
-        </w:rPr>
-        <w:t>ln[</w:t>
-      </w:r>
-      <w:proofErr w:type="spellStart"/>
-      <w:proofErr w:type="gramEnd"/>
-      <w:r>
-        <w:rPr>
-          <w:rFonts w:ascii="Times New Roman" w:hAnsi="Times New Roman" w:cs="Times New Roman"/>
-          <w:w w:val="110"/>
-          <w:sz w:val="20"/>
-          <w:szCs w:val="20"/>
-          <w:lang w:val="en-US"/>
-        </w:rPr>
-        <w:t>Chla</w:t>
-      </w:r>
-      <w:proofErr w:type="spellEnd"/>
-      <w:r>
-        <w:rPr>
-          <w:rFonts w:ascii="Times New Roman" w:hAnsi="Times New Roman" w:cs="Times New Roman"/>
-          <w:w w:val="110"/>
-          <w:sz w:val="20"/>
-          <w:szCs w:val="20"/>
-          <w:lang w:val="en-US"/>
-        </w:rPr>
-        <w:t xml:space="preserve">]) declined over time and varied with trophic treatment. There was a </w:t>
-      </w:r>
-      <w:proofErr w:type="spellStart"/>
-      <w:r>
-        <w:rPr>
-          <w:rFonts w:ascii="Times New Roman" w:hAnsi="Times New Roman" w:cs="Times New Roman"/>
-          <w:w w:val="110"/>
-          <w:sz w:val="20"/>
-          <w:szCs w:val="20"/>
-          <w:lang w:val="en-US"/>
-        </w:rPr>
-        <w:t>signficant</w:t>
-      </w:r>
-      <w:proofErr w:type="spellEnd"/>
-      <w:r>
-        <w:rPr>
-          <w:rFonts w:ascii="Times New Roman" w:hAnsi="Times New Roman" w:cs="Times New Roman"/>
-          <w:w w:val="110"/>
-          <w:sz w:val="20"/>
-          <w:szCs w:val="20"/>
-          <w:lang w:val="en-US"/>
-        </w:rPr>
-        <w:t xml:space="preserve"> temperature*week interaction (Table S1.1). When we re-run the model using weeks 2-7, we see evidence of a slight increase in chlorophyll concentration over time (Table S1.2). Together these results suggest the negative trend in chlorophyll is drive by the </w:t>
-      </w:r>
-      <w:proofErr w:type="gramStart"/>
-      <w:r>
-        <w:rPr>
-          <w:rFonts w:ascii="Times New Roman" w:hAnsi="Times New Roman" w:cs="Times New Roman"/>
-          <w:w w:val="110"/>
-          <w:sz w:val="20"/>
-          <w:szCs w:val="20"/>
-          <w:lang w:val="en-US"/>
-        </w:rPr>
-        <w:t>drop in</w:t>
-      </w:r>
-      <w:proofErr w:type="gramEnd"/>
-      <w:r>
-        <w:rPr>
-          <w:rFonts w:ascii="Times New Roman" w:hAnsi="Times New Roman" w:cs="Times New Roman"/>
-          <w:w w:val="110"/>
-          <w:sz w:val="20"/>
-          <w:szCs w:val="20"/>
-          <w:lang w:val="en-US"/>
-        </w:rPr>
-        <w:t xml:space="preserve"> week 8, across all treatments. This is concurrent with a cooling event and a large storm.</w:t>
-      </w:r>
-    </w:p>
-    <w:p>
-      <w:pPr>
-        <w:kinsoku w:val="0"/>
-        <w:overflowPunct w:val="0"/>
-        <w:autoSpaceDE w:val="0"/>
-        <w:autoSpaceDN w:val="0"/>
-        <w:adjustRightInd w:val="0"/>
         <w:spacing w:before="119"/>
         <w:ind w:left="39"/>
         <w:jc w:val="both"/>
@@ -209,6 +100,8 @@
           <w:lang w:val="en-US"/>
         </w:rPr>
       </w:pPr>
+      <w:bookmarkStart w:id="1" w:name="_GoBack"/>
+      <w:bookmarkEnd w:id="1"/>
       <w:r>
         <w:rPr>
           <w:rFonts w:ascii="Times New Roman" w:hAnsi="Times New Roman" w:cs="Times New Roman"/>
@@ -217,7 +110,27 @@
           <w:szCs w:val="20"/>
           <w:lang w:val="en-US"/>
         </w:rPr>
-        <w:t>Table S2. 1: Model selection results: Chlorophyll a variation over time and with trophic treatment, weeks 2-9.</w:t>
+        <w:t>Table S1</w:t>
+      </w:r>
+      <w:r>
+        <w:rPr>
+          <w:rFonts w:ascii="Times New Roman" w:hAnsi="Times New Roman" w:cs="Times New Roman"/>
+          <w:w w:val="105"/>
+          <w:sz w:val="20"/>
+          <w:szCs w:val="20"/>
+          <w:lang w:val="en-US"/>
+        </w:rPr>
+        <w:t>A</w:t>
+      </w:r>
+      <w:r>
+        <w:rPr>
+          <w:rFonts w:ascii="Times New Roman" w:hAnsi="Times New Roman" w:cs="Times New Roman"/>
+          <w:w w:val="105"/>
+          <w:sz w:val="20"/>
+          <w:szCs w:val="20"/>
+          <w:lang w:val="en-US"/>
+        </w:rPr>
+        <w:t>: Model selection results: Chlorophyll a variation over time and with trophic treatment, weeks 2-9.</w:t>
       </w:r>
     </w:p>
     <w:p>
@@ -258,14 +171,6 @@
         <w:gridCol w:w="1226"/>
       </w:tblGrid>
       <w:tr>
-        <w:tblPrEx>
-          <w:tblCellMar>
-            <w:top w:w="0" w:type="dxa"/>
-            <w:left w:w="0" w:type="dxa"/>
-            <w:bottom w:w="0" w:type="dxa"/>
-            <w:right w:w="0" w:type="dxa"/>
-          </w:tblCellMar>
-        </w:tblPrEx>
         <w:trPr>
           <w:trHeight w:val="327"/>
         </w:trPr>
@@ -627,14 +532,6 @@
         </w:tc>
       </w:tr>
       <w:tr>
-        <w:tblPrEx>
-          <w:tblCellMar>
-            <w:top w:w="0" w:type="dxa"/>
-            <w:left w:w="0" w:type="dxa"/>
-            <w:bottom w:w="0" w:type="dxa"/>
-            <w:right w:w="0" w:type="dxa"/>
-          </w:tblCellMar>
-        </w:tblPrEx>
         <w:trPr>
           <w:trHeight w:val="259"/>
         </w:trPr>
@@ -947,14 +844,6 @@
         </w:tc>
       </w:tr>
       <w:tr>
-        <w:tblPrEx>
-          <w:tblCellMar>
-            <w:top w:w="0" w:type="dxa"/>
-            <w:left w:w="0" w:type="dxa"/>
-            <w:bottom w:w="0" w:type="dxa"/>
-            <w:right w:w="0" w:type="dxa"/>
-          </w:tblCellMar>
-        </w:tblPrEx>
         <w:trPr>
           <w:trHeight w:val="239"/>
         </w:trPr>
@@ -1267,14 +1156,6 @@
         </w:tc>
       </w:tr>
       <w:tr>
-        <w:tblPrEx>
-          <w:tblCellMar>
-            <w:top w:w="0" w:type="dxa"/>
-            <w:left w:w="0" w:type="dxa"/>
-            <w:bottom w:w="0" w:type="dxa"/>
-            <w:right w:w="0" w:type="dxa"/>
-          </w:tblCellMar>
-        </w:tblPrEx>
         <w:trPr>
           <w:trHeight w:val="239"/>
         </w:trPr>
@@ -1587,14 +1468,6 @@
         </w:tc>
       </w:tr>
       <w:tr>
-        <w:tblPrEx>
-          <w:tblCellMar>
-            <w:top w:w="0" w:type="dxa"/>
-            <w:left w:w="0" w:type="dxa"/>
-            <w:bottom w:w="0" w:type="dxa"/>
-            <w:right w:w="0" w:type="dxa"/>
-          </w:tblCellMar>
-        </w:tblPrEx>
         <w:trPr>
           <w:trHeight w:val="306"/>
         </w:trPr>
@@ -1947,7 +1820,27 @@
           <w:szCs w:val="20"/>
           <w:lang w:val="en-US"/>
         </w:rPr>
-        <w:t>Table S2. 2: Model selection results: Chlorophyll a variation over time and with trophic treatment, weeks 2-7.</w:t>
+        <w:t>Table S</w:t>
+      </w:r>
+      <w:r>
+        <w:rPr>
+          <w:rFonts w:ascii="Times New Roman" w:hAnsi="Times New Roman" w:cs="Times New Roman"/>
+          <w:w w:val="105"/>
+          <w:sz w:val="20"/>
+          <w:szCs w:val="20"/>
+          <w:lang w:val="en-US"/>
+        </w:rPr>
+        <w:t>1B</w:t>
+      </w:r>
+      <w:r>
+        <w:rPr>
+          <w:rFonts w:ascii="Times New Roman" w:hAnsi="Times New Roman" w:cs="Times New Roman"/>
+          <w:w w:val="105"/>
+          <w:sz w:val="20"/>
+          <w:szCs w:val="20"/>
+          <w:lang w:val="en-US"/>
+        </w:rPr>
+        <w:t>: Model selection results: Chlorophyll a variation over time and with trophic treatment, weeks 2-7.</w:t>
       </w:r>
     </w:p>
     <w:p>
@@ -1988,14 +1881,6 @@
         <w:gridCol w:w="1315"/>
       </w:tblGrid>
       <w:tr>
-        <w:tblPrEx>
-          <w:tblCellMar>
-            <w:top w:w="0" w:type="dxa"/>
-            <w:left w:w="0" w:type="dxa"/>
-            <w:bottom w:w="0" w:type="dxa"/>
-            <w:right w:w="0" w:type="dxa"/>
-          </w:tblCellMar>
-        </w:tblPrEx>
         <w:trPr>
           <w:trHeight w:val="327"/>
         </w:trPr>
@@ -2355,14 +2240,6 @@
         </w:tc>
       </w:tr>
       <w:tr>
-        <w:tblPrEx>
-          <w:tblCellMar>
-            <w:top w:w="0" w:type="dxa"/>
-            <w:left w:w="0" w:type="dxa"/>
-            <w:bottom w:w="0" w:type="dxa"/>
-            <w:right w:w="0" w:type="dxa"/>
-          </w:tblCellMar>
-        </w:tblPrEx>
         <w:trPr>
           <w:trHeight w:val="259"/>
         </w:trPr>
@@ -2695,14 +2572,6 @@
         </w:tc>
       </w:tr>
       <w:tr>
-        <w:tblPrEx>
-          <w:tblCellMar>
-            <w:top w:w="0" w:type="dxa"/>
-            <w:left w:w="0" w:type="dxa"/>
-            <w:bottom w:w="0" w:type="dxa"/>
-            <w:right w:w="0" w:type="dxa"/>
-          </w:tblCellMar>
-        </w:tblPrEx>
         <w:trPr>
           <w:trHeight w:val="239"/>
         </w:trPr>
@@ -3035,14 +2904,6 @@
         </w:tc>
       </w:tr>
       <w:tr>
-        <w:tblPrEx>
-          <w:tblCellMar>
-            <w:top w:w="0" w:type="dxa"/>
-            <w:left w:w="0" w:type="dxa"/>
-            <w:bottom w:w="0" w:type="dxa"/>
-            <w:right w:w="0" w:type="dxa"/>
-          </w:tblCellMar>
-        </w:tblPrEx>
         <w:trPr>
           <w:trHeight w:val="239"/>
         </w:trPr>
@@ -3354,14 +3215,6 @@
         </w:tc>
       </w:tr>
       <w:tr>
-        <w:tblPrEx>
-          <w:tblCellMar>
-            <w:top w:w="0" w:type="dxa"/>
-            <w:left w:w="0" w:type="dxa"/>
-            <w:bottom w:w="0" w:type="dxa"/>
-            <w:right w:w="0" w:type="dxa"/>
-          </w:tblCellMar>
-        </w:tblPrEx>
         <w:trPr>
           <w:trHeight w:val="306"/>
         </w:trPr>
@@ -3804,6 +3657,7 @@
     <w:lsdException w:name="HTML Sample" w:semiHidden="1" w:unhideWhenUsed="1"/>
     <w:lsdException w:name="HTML Typewriter" w:semiHidden="1" w:unhideWhenUsed="1"/>
     <w:lsdException w:name="HTML Variable" w:semiHidden="1" w:unhideWhenUsed="1"/>
+    <w:lsdException w:name="Normal Table" w:semiHidden="1" w:unhideWhenUsed="1"/>
     <w:lsdException w:name="annotation subject" w:semiHidden="1" w:unhideWhenUsed="1"/>
     <w:lsdException w:name="No List" w:semiHidden="1" w:unhideWhenUsed="1"/>
     <w:lsdException w:name="Outline List 1" w:semiHidden="1" w:unhideWhenUsed="1"/>
@@ -3850,8 +3704,10 @@
     <w:lsdException w:name="Table Subtle 2" w:semiHidden="1" w:unhideWhenUsed="1"/>
     <w:lsdException w:name="Table Web 1" w:semiHidden="1" w:unhideWhenUsed="1"/>
     <w:lsdException w:name="Table Web 2" w:semiHidden="1" w:unhideWhenUsed="1"/>
+    <w:lsdException w:name="Table Web 3" w:semiHidden="1" w:unhideWhenUsed="1"/>
     <w:lsdException w:name="Balloon Text" w:semiHidden="1" w:unhideWhenUsed="1"/>
     <w:lsdException w:name="Table Grid" w:uiPriority="39"/>
+    <w:lsdException w:name="Table Theme" w:semiHidden="1" w:unhideWhenUsed="1"/>
     <w:lsdException w:name="Placeholder Text" w:semiHidden="1"/>
     <w:lsdException w:name="No Spacing" w:uiPriority="1" w:qFormat="1"/>
     <w:lsdException w:name="Light Shading" w:uiPriority="60"/>

</xml_diff>